<commit_message>
SQL y Bases de Datos
</commit_message>
<xml_diff>
--- a/TP4/Cea.Lorenzo.2A.TPFinal.docx
+++ b/TP4/Cea.Lorenzo.2A.TPFinal.docx
@@ -115,6 +115,915 @@
           <w:lang w:val="es-ES"/>
         </w:rPr>
       </w:pPr>
+      <w:r>
+        <w:rPr>
+          <w:lang w:val="es-ES"/>
+        </w:rPr>
+        <w:t xml:space="preserve">En primer lugar y para su correcto funcionamiento, necesitaremos generar una base de datos llamada </w:t>
+      </w:r>
+      <w:r>
+        <w:rPr>
+          <w:lang w:val="es-ES"/>
+        </w:rPr>
+        <w:t>[Cea.Lorenzo.2A]</w:t>
+      </w:r>
+      <w:r>
+        <w:rPr>
+          <w:lang w:val="es-ES"/>
+        </w:rPr>
+        <w:t xml:space="preserve"> y allí ejecutamos el siguiente script para generar la tabla Productos:</w:t>
+      </w:r>
+    </w:p>
+    <w:p>
+      <w:pPr>
+        <w:autoSpaceDE w:val="0"/>
+        <w:autoSpaceDN w:val="0"/>
+        <w:adjustRightInd w:val="0"/>
+        <w:spacing w:after="0" w:line="240" w:lineRule="auto"/>
+        <w:rPr>
+          <w:rFonts w:ascii="Consolas" w:hAnsi="Consolas" w:cs="Consolas"/>
+          <w:sz w:val="19"/>
+          <w:szCs w:val="19"/>
+        </w:rPr>
+      </w:pPr>
+      <w:r>
+        <w:rPr>
+          <w:rFonts w:ascii="Consolas" w:hAnsi="Consolas" w:cs="Consolas"/>
+          <w:color w:val="0000FF"/>
+          <w:sz w:val="19"/>
+          <w:szCs w:val="19"/>
+        </w:rPr>
+        <w:t>USE</w:t>
+      </w:r>
+      <w:r>
+        <w:rPr>
+          <w:rFonts w:ascii="Consolas" w:hAnsi="Consolas" w:cs="Consolas"/>
+          <w:sz w:val="19"/>
+          <w:szCs w:val="19"/>
+        </w:rPr>
+        <w:t xml:space="preserve"> [Cea.Lorenzo.2A]</w:t>
+      </w:r>
+    </w:p>
+    <w:p>
+      <w:pPr>
+        <w:autoSpaceDE w:val="0"/>
+        <w:autoSpaceDN w:val="0"/>
+        <w:adjustRightInd w:val="0"/>
+        <w:spacing w:after="0" w:line="240" w:lineRule="auto"/>
+        <w:rPr>
+          <w:rFonts w:ascii="Consolas" w:hAnsi="Consolas" w:cs="Consolas"/>
+          <w:sz w:val="19"/>
+          <w:szCs w:val="19"/>
+        </w:rPr>
+      </w:pPr>
+      <w:r>
+        <w:rPr>
+          <w:rFonts w:ascii="Consolas" w:hAnsi="Consolas" w:cs="Consolas"/>
+          <w:color w:val="0000FF"/>
+          <w:sz w:val="19"/>
+          <w:szCs w:val="19"/>
+        </w:rPr>
+        <w:t>GO</w:t>
+      </w:r>
+    </w:p>
+    <w:p>
+      <w:pPr>
+        <w:autoSpaceDE w:val="0"/>
+        <w:autoSpaceDN w:val="0"/>
+        <w:adjustRightInd w:val="0"/>
+        <w:spacing w:after="0" w:line="240" w:lineRule="auto"/>
+        <w:rPr>
+          <w:rFonts w:ascii="Consolas" w:hAnsi="Consolas" w:cs="Consolas"/>
+          <w:sz w:val="19"/>
+          <w:szCs w:val="19"/>
+        </w:rPr>
+      </w:pPr>
+      <w:r>
+        <w:rPr>
+          <w:rFonts w:ascii="Consolas" w:hAnsi="Consolas" w:cs="Consolas"/>
+          <w:color w:val="0000FF"/>
+          <w:sz w:val="19"/>
+          <w:szCs w:val="19"/>
+        </w:rPr>
+        <w:t>SET</w:t>
+      </w:r>
+      <w:r>
+        <w:rPr>
+          <w:rFonts w:ascii="Consolas" w:hAnsi="Consolas" w:cs="Consolas"/>
+          <w:sz w:val="19"/>
+          <w:szCs w:val="19"/>
+        </w:rPr>
+        <w:t xml:space="preserve"> </w:t>
+      </w:r>
+      <w:r>
+        <w:rPr>
+          <w:rFonts w:ascii="Consolas" w:hAnsi="Consolas" w:cs="Consolas"/>
+          <w:color w:val="0000FF"/>
+          <w:sz w:val="19"/>
+          <w:szCs w:val="19"/>
+        </w:rPr>
+        <w:t>ANSI_NULLS</w:t>
+      </w:r>
+      <w:r>
+        <w:rPr>
+          <w:rFonts w:ascii="Consolas" w:hAnsi="Consolas" w:cs="Consolas"/>
+          <w:sz w:val="19"/>
+          <w:szCs w:val="19"/>
+        </w:rPr>
+        <w:t xml:space="preserve"> </w:t>
+      </w:r>
+      <w:r>
+        <w:rPr>
+          <w:rFonts w:ascii="Consolas" w:hAnsi="Consolas" w:cs="Consolas"/>
+          <w:color w:val="0000FF"/>
+          <w:sz w:val="19"/>
+          <w:szCs w:val="19"/>
+        </w:rPr>
+        <w:t>ON</w:t>
+      </w:r>
+    </w:p>
+    <w:p>
+      <w:pPr>
+        <w:autoSpaceDE w:val="0"/>
+        <w:autoSpaceDN w:val="0"/>
+        <w:adjustRightInd w:val="0"/>
+        <w:spacing w:after="0" w:line="240" w:lineRule="auto"/>
+        <w:rPr>
+          <w:rFonts w:ascii="Consolas" w:hAnsi="Consolas" w:cs="Consolas"/>
+          <w:sz w:val="19"/>
+          <w:szCs w:val="19"/>
+        </w:rPr>
+      </w:pPr>
+      <w:r>
+        <w:rPr>
+          <w:rFonts w:ascii="Consolas" w:hAnsi="Consolas" w:cs="Consolas"/>
+          <w:color w:val="0000FF"/>
+          <w:sz w:val="19"/>
+          <w:szCs w:val="19"/>
+        </w:rPr>
+        <w:t>GO</w:t>
+      </w:r>
+    </w:p>
+    <w:p>
+      <w:pPr>
+        <w:autoSpaceDE w:val="0"/>
+        <w:autoSpaceDN w:val="0"/>
+        <w:adjustRightInd w:val="0"/>
+        <w:spacing w:after="0" w:line="240" w:lineRule="auto"/>
+        <w:rPr>
+          <w:rFonts w:ascii="Consolas" w:hAnsi="Consolas" w:cs="Consolas"/>
+          <w:sz w:val="19"/>
+          <w:szCs w:val="19"/>
+        </w:rPr>
+      </w:pPr>
+      <w:r>
+        <w:rPr>
+          <w:rFonts w:ascii="Consolas" w:hAnsi="Consolas" w:cs="Consolas"/>
+          <w:color w:val="0000FF"/>
+          <w:sz w:val="19"/>
+          <w:szCs w:val="19"/>
+        </w:rPr>
+        <w:t>SET</w:t>
+      </w:r>
+      <w:r>
+        <w:rPr>
+          <w:rFonts w:ascii="Consolas" w:hAnsi="Consolas" w:cs="Consolas"/>
+          <w:sz w:val="19"/>
+          <w:szCs w:val="19"/>
+        </w:rPr>
+        <w:t xml:space="preserve"> </w:t>
+      </w:r>
+      <w:r>
+        <w:rPr>
+          <w:rFonts w:ascii="Consolas" w:hAnsi="Consolas" w:cs="Consolas"/>
+          <w:color w:val="0000FF"/>
+          <w:sz w:val="19"/>
+          <w:szCs w:val="19"/>
+        </w:rPr>
+        <w:t>QUOTED_IDENTIFIER</w:t>
+      </w:r>
+      <w:r>
+        <w:rPr>
+          <w:rFonts w:ascii="Consolas" w:hAnsi="Consolas" w:cs="Consolas"/>
+          <w:sz w:val="19"/>
+          <w:szCs w:val="19"/>
+        </w:rPr>
+        <w:t xml:space="preserve"> </w:t>
+      </w:r>
+      <w:r>
+        <w:rPr>
+          <w:rFonts w:ascii="Consolas" w:hAnsi="Consolas" w:cs="Consolas"/>
+          <w:color w:val="0000FF"/>
+          <w:sz w:val="19"/>
+          <w:szCs w:val="19"/>
+        </w:rPr>
+        <w:t>ON</w:t>
+      </w:r>
+    </w:p>
+    <w:p>
+      <w:pPr>
+        <w:autoSpaceDE w:val="0"/>
+        <w:autoSpaceDN w:val="0"/>
+        <w:adjustRightInd w:val="0"/>
+        <w:spacing w:after="0" w:line="240" w:lineRule="auto"/>
+        <w:rPr>
+          <w:rFonts w:ascii="Consolas" w:hAnsi="Consolas" w:cs="Consolas"/>
+          <w:sz w:val="19"/>
+          <w:szCs w:val="19"/>
+        </w:rPr>
+      </w:pPr>
+      <w:r>
+        <w:rPr>
+          <w:rFonts w:ascii="Consolas" w:hAnsi="Consolas" w:cs="Consolas"/>
+          <w:color w:val="0000FF"/>
+          <w:sz w:val="19"/>
+          <w:szCs w:val="19"/>
+        </w:rPr>
+        <w:t>GO</w:t>
+      </w:r>
+    </w:p>
+    <w:p>
+      <w:pPr>
+        <w:autoSpaceDE w:val="0"/>
+        <w:autoSpaceDN w:val="0"/>
+        <w:adjustRightInd w:val="0"/>
+        <w:spacing w:after="0" w:line="240" w:lineRule="auto"/>
+        <w:rPr>
+          <w:rFonts w:ascii="Consolas" w:hAnsi="Consolas" w:cs="Consolas"/>
+          <w:sz w:val="19"/>
+          <w:szCs w:val="19"/>
+        </w:rPr>
+      </w:pPr>
+      <w:r>
+        <w:rPr>
+          <w:rFonts w:ascii="Consolas" w:hAnsi="Consolas" w:cs="Consolas"/>
+          <w:color w:val="0000FF"/>
+          <w:sz w:val="19"/>
+          <w:szCs w:val="19"/>
+        </w:rPr>
+        <w:t>CREATE</w:t>
+      </w:r>
+      <w:r>
+        <w:rPr>
+          <w:rFonts w:ascii="Consolas" w:hAnsi="Consolas" w:cs="Consolas"/>
+          <w:sz w:val="19"/>
+          <w:szCs w:val="19"/>
+        </w:rPr>
+        <w:t xml:space="preserve"> </w:t>
+      </w:r>
+      <w:r>
+        <w:rPr>
+          <w:rFonts w:ascii="Consolas" w:hAnsi="Consolas" w:cs="Consolas"/>
+          <w:color w:val="0000FF"/>
+          <w:sz w:val="19"/>
+          <w:szCs w:val="19"/>
+        </w:rPr>
+        <w:t>TABLE</w:t>
+      </w:r>
+      <w:r>
+        <w:rPr>
+          <w:rFonts w:ascii="Consolas" w:hAnsi="Consolas" w:cs="Consolas"/>
+          <w:sz w:val="19"/>
+          <w:szCs w:val="19"/>
+        </w:rPr>
+        <w:t xml:space="preserve"> [dbo]</w:t>
+      </w:r>
+      <w:r>
+        <w:rPr>
+          <w:rFonts w:ascii="Consolas" w:hAnsi="Consolas" w:cs="Consolas"/>
+          <w:color w:val="808080"/>
+          <w:sz w:val="19"/>
+          <w:szCs w:val="19"/>
+        </w:rPr>
+        <w:t>.</w:t>
+      </w:r>
+      <w:r>
+        <w:rPr>
+          <w:rFonts w:ascii="Consolas" w:hAnsi="Consolas" w:cs="Consolas"/>
+          <w:sz w:val="19"/>
+          <w:szCs w:val="19"/>
+        </w:rPr>
+        <w:t>[Productos]</w:t>
+      </w:r>
+      <w:r>
+        <w:rPr>
+          <w:rFonts w:ascii="Consolas" w:hAnsi="Consolas" w:cs="Consolas"/>
+          <w:color w:val="808080"/>
+          <w:sz w:val="19"/>
+          <w:szCs w:val="19"/>
+        </w:rPr>
+        <w:t>(</w:t>
+      </w:r>
+    </w:p>
+    <w:p>
+      <w:pPr>
+        <w:autoSpaceDE w:val="0"/>
+        <w:autoSpaceDN w:val="0"/>
+        <w:adjustRightInd w:val="0"/>
+        <w:spacing w:after="0" w:line="240" w:lineRule="auto"/>
+        <w:rPr>
+          <w:rFonts w:ascii="Consolas" w:hAnsi="Consolas" w:cs="Consolas"/>
+          <w:sz w:val="19"/>
+          <w:szCs w:val="19"/>
+        </w:rPr>
+      </w:pPr>
+      <w:r>
+        <w:rPr>
+          <w:rFonts w:ascii="Consolas" w:hAnsi="Consolas" w:cs="Consolas"/>
+          <w:sz w:val="19"/>
+          <w:szCs w:val="19"/>
+        </w:rPr>
+        <w:t xml:space="preserve">[Id] [int] </w:t>
+      </w:r>
+      <w:r>
+        <w:rPr>
+          <w:rFonts w:ascii="Consolas" w:hAnsi="Consolas" w:cs="Consolas"/>
+          <w:color w:val="0000FF"/>
+          <w:sz w:val="19"/>
+          <w:szCs w:val="19"/>
+        </w:rPr>
+        <w:t>IDENTITY</w:t>
+      </w:r>
+      <w:r>
+        <w:rPr>
+          <w:rFonts w:ascii="Consolas" w:hAnsi="Consolas" w:cs="Consolas"/>
+          <w:color w:val="808080"/>
+          <w:sz w:val="19"/>
+          <w:szCs w:val="19"/>
+        </w:rPr>
+        <w:t>(</w:t>
+      </w:r>
+      <w:r>
+        <w:rPr>
+          <w:rFonts w:ascii="Consolas" w:hAnsi="Consolas" w:cs="Consolas"/>
+          <w:sz w:val="19"/>
+          <w:szCs w:val="19"/>
+        </w:rPr>
+        <w:t>1</w:t>
+      </w:r>
+      <w:r>
+        <w:rPr>
+          <w:rFonts w:ascii="Consolas" w:hAnsi="Consolas" w:cs="Consolas"/>
+          <w:color w:val="808080"/>
+          <w:sz w:val="19"/>
+          <w:szCs w:val="19"/>
+        </w:rPr>
+        <w:t>,</w:t>
+      </w:r>
+      <w:r>
+        <w:rPr>
+          <w:rFonts w:ascii="Consolas" w:hAnsi="Consolas" w:cs="Consolas"/>
+          <w:sz w:val="19"/>
+          <w:szCs w:val="19"/>
+        </w:rPr>
+        <w:t>1</w:t>
+      </w:r>
+      <w:r>
+        <w:rPr>
+          <w:rFonts w:ascii="Consolas" w:hAnsi="Consolas" w:cs="Consolas"/>
+          <w:color w:val="808080"/>
+          <w:sz w:val="19"/>
+          <w:szCs w:val="19"/>
+        </w:rPr>
+        <w:t>)</w:t>
+      </w:r>
+      <w:r>
+        <w:rPr>
+          <w:rFonts w:ascii="Consolas" w:hAnsi="Consolas" w:cs="Consolas"/>
+          <w:sz w:val="19"/>
+          <w:szCs w:val="19"/>
+        </w:rPr>
+        <w:t xml:space="preserve"> </w:t>
+      </w:r>
+      <w:r>
+        <w:rPr>
+          <w:rFonts w:ascii="Consolas" w:hAnsi="Consolas" w:cs="Consolas"/>
+          <w:color w:val="808080"/>
+          <w:sz w:val="19"/>
+          <w:szCs w:val="19"/>
+        </w:rPr>
+        <w:t>NOT</w:t>
+      </w:r>
+      <w:r>
+        <w:rPr>
+          <w:rFonts w:ascii="Consolas" w:hAnsi="Consolas" w:cs="Consolas"/>
+          <w:sz w:val="19"/>
+          <w:szCs w:val="19"/>
+        </w:rPr>
+        <w:t xml:space="preserve"> </w:t>
+      </w:r>
+      <w:r>
+        <w:rPr>
+          <w:rFonts w:ascii="Consolas" w:hAnsi="Consolas" w:cs="Consolas"/>
+          <w:color w:val="808080"/>
+          <w:sz w:val="19"/>
+          <w:szCs w:val="19"/>
+        </w:rPr>
+        <w:t>NULL,</w:t>
+      </w:r>
+    </w:p>
+    <w:p>
+      <w:pPr>
+        <w:autoSpaceDE w:val="0"/>
+        <w:autoSpaceDN w:val="0"/>
+        <w:adjustRightInd w:val="0"/>
+        <w:spacing w:after="0" w:line="240" w:lineRule="auto"/>
+        <w:rPr>
+          <w:rFonts w:ascii="Consolas" w:hAnsi="Consolas" w:cs="Consolas"/>
+          <w:sz w:val="19"/>
+          <w:szCs w:val="19"/>
+        </w:rPr>
+      </w:pPr>
+      <w:r>
+        <w:rPr>
+          <w:rFonts w:ascii="Consolas" w:hAnsi="Consolas" w:cs="Consolas"/>
+          <w:sz w:val="19"/>
+          <w:szCs w:val="19"/>
+        </w:rPr>
+        <w:t>[Modelo] [varchar]</w:t>
+      </w:r>
+      <w:r>
+        <w:rPr>
+          <w:rFonts w:ascii="Consolas" w:hAnsi="Consolas" w:cs="Consolas"/>
+          <w:color w:val="808080"/>
+          <w:sz w:val="19"/>
+          <w:szCs w:val="19"/>
+        </w:rPr>
+        <w:t>(</w:t>
+      </w:r>
+      <w:r>
+        <w:rPr>
+          <w:rFonts w:ascii="Consolas" w:hAnsi="Consolas" w:cs="Consolas"/>
+          <w:sz w:val="19"/>
+          <w:szCs w:val="19"/>
+        </w:rPr>
+        <w:t>50</w:t>
+      </w:r>
+      <w:r>
+        <w:rPr>
+          <w:rFonts w:ascii="Consolas" w:hAnsi="Consolas" w:cs="Consolas"/>
+          <w:color w:val="808080"/>
+          <w:sz w:val="19"/>
+          <w:szCs w:val="19"/>
+        </w:rPr>
+        <w:t>)</w:t>
+      </w:r>
+      <w:r>
+        <w:rPr>
+          <w:rFonts w:ascii="Consolas" w:hAnsi="Consolas" w:cs="Consolas"/>
+          <w:sz w:val="19"/>
+          <w:szCs w:val="19"/>
+        </w:rPr>
+        <w:t xml:space="preserve"> </w:t>
+      </w:r>
+      <w:r>
+        <w:rPr>
+          <w:rFonts w:ascii="Consolas" w:hAnsi="Consolas" w:cs="Consolas"/>
+          <w:color w:val="808080"/>
+          <w:sz w:val="19"/>
+          <w:szCs w:val="19"/>
+        </w:rPr>
+        <w:t>NOT</w:t>
+      </w:r>
+      <w:r>
+        <w:rPr>
+          <w:rFonts w:ascii="Consolas" w:hAnsi="Consolas" w:cs="Consolas"/>
+          <w:sz w:val="19"/>
+          <w:szCs w:val="19"/>
+        </w:rPr>
+        <w:t xml:space="preserve"> </w:t>
+      </w:r>
+      <w:r>
+        <w:rPr>
+          <w:rFonts w:ascii="Consolas" w:hAnsi="Consolas" w:cs="Consolas"/>
+          <w:color w:val="808080"/>
+          <w:sz w:val="19"/>
+          <w:szCs w:val="19"/>
+        </w:rPr>
+        <w:t>NULL,</w:t>
+      </w:r>
+    </w:p>
+    <w:p>
+      <w:pPr>
+        <w:autoSpaceDE w:val="0"/>
+        <w:autoSpaceDN w:val="0"/>
+        <w:adjustRightInd w:val="0"/>
+        <w:spacing w:after="0" w:line="240" w:lineRule="auto"/>
+        <w:rPr>
+          <w:rFonts w:ascii="Consolas" w:hAnsi="Consolas" w:cs="Consolas"/>
+          <w:sz w:val="19"/>
+          <w:szCs w:val="19"/>
+        </w:rPr>
+      </w:pPr>
+      <w:r>
+        <w:rPr>
+          <w:rFonts w:ascii="Consolas" w:hAnsi="Consolas" w:cs="Consolas"/>
+          <w:sz w:val="19"/>
+          <w:szCs w:val="19"/>
+        </w:rPr>
+        <w:t xml:space="preserve">[Ram] [int] </w:t>
+      </w:r>
+      <w:r>
+        <w:rPr>
+          <w:rFonts w:ascii="Consolas" w:hAnsi="Consolas" w:cs="Consolas"/>
+          <w:color w:val="808080"/>
+          <w:sz w:val="19"/>
+          <w:szCs w:val="19"/>
+        </w:rPr>
+        <w:t>NOT</w:t>
+      </w:r>
+      <w:r>
+        <w:rPr>
+          <w:rFonts w:ascii="Consolas" w:hAnsi="Consolas" w:cs="Consolas"/>
+          <w:sz w:val="19"/>
+          <w:szCs w:val="19"/>
+        </w:rPr>
+        <w:t xml:space="preserve"> </w:t>
+      </w:r>
+      <w:r>
+        <w:rPr>
+          <w:rFonts w:ascii="Consolas" w:hAnsi="Consolas" w:cs="Consolas"/>
+          <w:color w:val="808080"/>
+          <w:sz w:val="19"/>
+          <w:szCs w:val="19"/>
+        </w:rPr>
+        <w:t>NULL,</w:t>
+      </w:r>
+    </w:p>
+    <w:p>
+      <w:pPr>
+        <w:autoSpaceDE w:val="0"/>
+        <w:autoSpaceDN w:val="0"/>
+        <w:adjustRightInd w:val="0"/>
+        <w:spacing w:after="0" w:line="240" w:lineRule="auto"/>
+        <w:rPr>
+          <w:rFonts w:ascii="Consolas" w:hAnsi="Consolas" w:cs="Consolas"/>
+          <w:sz w:val="19"/>
+          <w:szCs w:val="19"/>
+        </w:rPr>
+      </w:pPr>
+      <w:r>
+        <w:rPr>
+          <w:rFonts w:ascii="Consolas" w:hAnsi="Consolas" w:cs="Consolas"/>
+          <w:sz w:val="19"/>
+          <w:szCs w:val="19"/>
+        </w:rPr>
+        <w:t xml:space="preserve">[Rom] [int] </w:t>
+      </w:r>
+      <w:r>
+        <w:rPr>
+          <w:rFonts w:ascii="Consolas" w:hAnsi="Consolas" w:cs="Consolas"/>
+          <w:color w:val="808080"/>
+          <w:sz w:val="19"/>
+          <w:szCs w:val="19"/>
+        </w:rPr>
+        <w:t>NOT</w:t>
+      </w:r>
+      <w:r>
+        <w:rPr>
+          <w:rFonts w:ascii="Consolas" w:hAnsi="Consolas" w:cs="Consolas"/>
+          <w:sz w:val="19"/>
+          <w:szCs w:val="19"/>
+        </w:rPr>
+        <w:t xml:space="preserve"> </w:t>
+      </w:r>
+      <w:r>
+        <w:rPr>
+          <w:rFonts w:ascii="Consolas" w:hAnsi="Consolas" w:cs="Consolas"/>
+          <w:color w:val="808080"/>
+          <w:sz w:val="19"/>
+          <w:szCs w:val="19"/>
+        </w:rPr>
+        <w:t>NULL,</w:t>
+      </w:r>
+    </w:p>
+    <w:p>
+      <w:pPr>
+        <w:autoSpaceDE w:val="0"/>
+        <w:autoSpaceDN w:val="0"/>
+        <w:adjustRightInd w:val="0"/>
+        <w:spacing w:after="0" w:line="240" w:lineRule="auto"/>
+        <w:rPr>
+          <w:rFonts w:ascii="Consolas" w:hAnsi="Consolas" w:cs="Consolas"/>
+          <w:sz w:val="19"/>
+          <w:szCs w:val="19"/>
+        </w:rPr>
+      </w:pPr>
+      <w:r>
+        <w:rPr>
+          <w:rFonts w:ascii="Consolas" w:hAnsi="Consolas" w:cs="Consolas"/>
+          <w:sz w:val="19"/>
+          <w:szCs w:val="19"/>
+        </w:rPr>
+        <w:t>[Tamanio] [varchar]</w:t>
+      </w:r>
+      <w:r>
+        <w:rPr>
+          <w:rFonts w:ascii="Consolas" w:hAnsi="Consolas" w:cs="Consolas"/>
+          <w:color w:val="808080"/>
+          <w:sz w:val="19"/>
+          <w:szCs w:val="19"/>
+        </w:rPr>
+        <w:t>(</w:t>
+      </w:r>
+      <w:r>
+        <w:rPr>
+          <w:rFonts w:ascii="Consolas" w:hAnsi="Consolas" w:cs="Consolas"/>
+          <w:sz w:val="19"/>
+          <w:szCs w:val="19"/>
+        </w:rPr>
+        <w:t>50</w:t>
+      </w:r>
+      <w:r>
+        <w:rPr>
+          <w:rFonts w:ascii="Consolas" w:hAnsi="Consolas" w:cs="Consolas"/>
+          <w:color w:val="808080"/>
+          <w:sz w:val="19"/>
+          <w:szCs w:val="19"/>
+        </w:rPr>
+        <w:t>)</w:t>
+      </w:r>
+      <w:r>
+        <w:rPr>
+          <w:rFonts w:ascii="Consolas" w:hAnsi="Consolas" w:cs="Consolas"/>
+          <w:sz w:val="19"/>
+          <w:szCs w:val="19"/>
+        </w:rPr>
+        <w:t xml:space="preserve"> </w:t>
+      </w:r>
+      <w:r>
+        <w:rPr>
+          <w:rFonts w:ascii="Consolas" w:hAnsi="Consolas" w:cs="Consolas"/>
+          <w:color w:val="808080"/>
+          <w:sz w:val="19"/>
+          <w:szCs w:val="19"/>
+        </w:rPr>
+        <w:t>NOT</w:t>
+      </w:r>
+      <w:r>
+        <w:rPr>
+          <w:rFonts w:ascii="Consolas" w:hAnsi="Consolas" w:cs="Consolas"/>
+          <w:sz w:val="19"/>
+          <w:szCs w:val="19"/>
+        </w:rPr>
+        <w:t xml:space="preserve"> </w:t>
+      </w:r>
+      <w:r>
+        <w:rPr>
+          <w:rFonts w:ascii="Consolas" w:hAnsi="Consolas" w:cs="Consolas"/>
+          <w:color w:val="808080"/>
+          <w:sz w:val="19"/>
+          <w:szCs w:val="19"/>
+        </w:rPr>
+        <w:t>NULL,</w:t>
+      </w:r>
+    </w:p>
+    <w:p>
+      <w:pPr>
+        <w:autoSpaceDE w:val="0"/>
+        <w:autoSpaceDN w:val="0"/>
+        <w:adjustRightInd w:val="0"/>
+        <w:spacing w:after="0" w:line="240" w:lineRule="auto"/>
+        <w:rPr>
+          <w:rFonts w:ascii="Consolas" w:hAnsi="Consolas" w:cs="Consolas"/>
+          <w:sz w:val="19"/>
+          <w:szCs w:val="19"/>
+        </w:rPr>
+      </w:pPr>
+      <w:r>
+        <w:rPr>
+          <w:rFonts w:ascii="Consolas" w:hAnsi="Consolas" w:cs="Consolas"/>
+          <w:sz w:val="19"/>
+          <w:szCs w:val="19"/>
+        </w:rPr>
+        <w:t>[Procesador] [varchar]</w:t>
+      </w:r>
+      <w:r>
+        <w:rPr>
+          <w:rFonts w:ascii="Consolas" w:hAnsi="Consolas" w:cs="Consolas"/>
+          <w:color w:val="808080"/>
+          <w:sz w:val="19"/>
+          <w:szCs w:val="19"/>
+        </w:rPr>
+        <w:t>(</w:t>
+      </w:r>
+      <w:r>
+        <w:rPr>
+          <w:rFonts w:ascii="Consolas" w:hAnsi="Consolas" w:cs="Consolas"/>
+          <w:sz w:val="19"/>
+          <w:szCs w:val="19"/>
+        </w:rPr>
+        <w:t>50</w:t>
+      </w:r>
+      <w:r>
+        <w:rPr>
+          <w:rFonts w:ascii="Consolas" w:hAnsi="Consolas" w:cs="Consolas"/>
+          <w:color w:val="808080"/>
+          <w:sz w:val="19"/>
+          <w:szCs w:val="19"/>
+        </w:rPr>
+        <w:t>)</w:t>
+      </w:r>
+      <w:r>
+        <w:rPr>
+          <w:rFonts w:ascii="Consolas" w:hAnsi="Consolas" w:cs="Consolas"/>
+          <w:sz w:val="19"/>
+          <w:szCs w:val="19"/>
+        </w:rPr>
+        <w:t xml:space="preserve"> </w:t>
+      </w:r>
+      <w:r>
+        <w:rPr>
+          <w:rFonts w:ascii="Consolas" w:hAnsi="Consolas" w:cs="Consolas"/>
+          <w:color w:val="808080"/>
+          <w:sz w:val="19"/>
+          <w:szCs w:val="19"/>
+        </w:rPr>
+        <w:t>NOT</w:t>
+      </w:r>
+      <w:r>
+        <w:rPr>
+          <w:rFonts w:ascii="Consolas" w:hAnsi="Consolas" w:cs="Consolas"/>
+          <w:sz w:val="19"/>
+          <w:szCs w:val="19"/>
+        </w:rPr>
+        <w:t xml:space="preserve"> </w:t>
+      </w:r>
+      <w:r>
+        <w:rPr>
+          <w:rFonts w:ascii="Consolas" w:hAnsi="Consolas" w:cs="Consolas"/>
+          <w:color w:val="808080"/>
+          <w:sz w:val="19"/>
+          <w:szCs w:val="19"/>
+        </w:rPr>
+        <w:t>NULL,</w:t>
+      </w:r>
+    </w:p>
+    <w:p>
+      <w:pPr>
+        <w:autoSpaceDE w:val="0"/>
+        <w:autoSpaceDN w:val="0"/>
+        <w:adjustRightInd w:val="0"/>
+        <w:spacing w:after="0" w:line="240" w:lineRule="auto"/>
+        <w:rPr>
+          <w:rFonts w:ascii="Consolas" w:hAnsi="Consolas" w:cs="Consolas"/>
+          <w:sz w:val="19"/>
+          <w:szCs w:val="19"/>
+        </w:rPr>
+      </w:pPr>
+      <w:r>
+        <w:rPr>
+          <w:rFonts w:ascii="Consolas" w:hAnsi="Consolas" w:cs="Consolas"/>
+          <w:sz w:val="19"/>
+          <w:szCs w:val="19"/>
+        </w:rPr>
+        <w:t xml:space="preserve">[Camara] [int] </w:t>
+      </w:r>
+      <w:r>
+        <w:rPr>
+          <w:rFonts w:ascii="Consolas" w:hAnsi="Consolas" w:cs="Consolas"/>
+          <w:color w:val="808080"/>
+          <w:sz w:val="19"/>
+          <w:szCs w:val="19"/>
+        </w:rPr>
+        <w:t>NOT</w:t>
+      </w:r>
+      <w:r>
+        <w:rPr>
+          <w:rFonts w:ascii="Consolas" w:hAnsi="Consolas" w:cs="Consolas"/>
+          <w:sz w:val="19"/>
+          <w:szCs w:val="19"/>
+        </w:rPr>
+        <w:t xml:space="preserve"> </w:t>
+      </w:r>
+      <w:r>
+        <w:rPr>
+          <w:rFonts w:ascii="Consolas" w:hAnsi="Consolas" w:cs="Consolas"/>
+          <w:color w:val="808080"/>
+          <w:sz w:val="19"/>
+          <w:szCs w:val="19"/>
+        </w:rPr>
+        <w:t>NULL,</w:t>
+      </w:r>
+    </w:p>
+    <w:p>
+      <w:pPr>
+        <w:autoSpaceDE w:val="0"/>
+        <w:autoSpaceDN w:val="0"/>
+        <w:adjustRightInd w:val="0"/>
+        <w:spacing w:after="0" w:line="240" w:lineRule="auto"/>
+        <w:rPr>
+          <w:rFonts w:ascii="Consolas" w:hAnsi="Consolas" w:cs="Consolas"/>
+          <w:sz w:val="19"/>
+          <w:szCs w:val="19"/>
+        </w:rPr>
+      </w:pPr>
+      <w:r>
+        <w:rPr>
+          <w:rFonts w:ascii="Consolas" w:hAnsi="Consolas" w:cs="Consolas"/>
+          <w:color w:val="808080"/>
+          <w:sz w:val="19"/>
+          <w:szCs w:val="19"/>
+        </w:rPr>
+        <w:t>)</w:t>
+      </w:r>
+      <w:r>
+        <w:rPr>
+          <w:rFonts w:ascii="Consolas" w:hAnsi="Consolas" w:cs="Consolas"/>
+          <w:sz w:val="19"/>
+          <w:szCs w:val="19"/>
+        </w:rPr>
+        <w:t xml:space="preserve"> </w:t>
+      </w:r>
+      <w:r>
+        <w:rPr>
+          <w:rFonts w:ascii="Consolas" w:hAnsi="Consolas" w:cs="Consolas"/>
+          <w:color w:val="0000FF"/>
+          <w:sz w:val="19"/>
+          <w:szCs w:val="19"/>
+        </w:rPr>
+        <w:t>ON</w:t>
+      </w:r>
+      <w:r>
+        <w:rPr>
+          <w:rFonts w:ascii="Consolas" w:hAnsi="Consolas" w:cs="Consolas"/>
+          <w:sz w:val="19"/>
+          <w:szCs w:val="19"/>
+        </w:rPr>
+        <w:t xml:space="preserve"> [PRIMARY]</w:t>
+      </w:r>
+    </w:p>
+    <w:p>
+      <w:pPr>
+        <w:autoSpaceDE w:val="0"/>
+        <w:autoSpaceDN w:val="0"/>
+        <w:adjustRightInd w:val="0"/>
+        <w:spacing w:after="0" w:line="240" w:lineRule="auto"/>
+        <w:rPr>
+          <w:rFonts w:ascii="Consolas" w:hAnsi="Consolas" w:cs="Consolas"/>
+          <w:color w:val="0000FF"/>
+          <w:sz w:val="19"/>
+          <w:szCs w:val="19"/>
+        </w:rPr>
+      </w:pPr>
+      <w:r>
+        <w:rPr>
+          <w:rFonts w:ascii="Consolas" w:hAnsi="Consolas" w:cs="Consolas"/>
+          <w:color w:val="0000FF"/>
+          <w:sz w:val="19"/>
+          <w:szCs w:val="19"/>
+        </w:rPr>
+        <w:t>GO</w:t>
+      </w:r>
+    </w:p>
+    <w:p>
+      <w:pPr>
+        <w:rPr>
+          <w:lang w:val="es-ES"/>
+        </w:rPr>
+      </w:pPr>
+    </w:p>
+    <w:p>
+      <w:pPr>
+        <w:rPr>
+          <w:lang w:val="es-ES"/>
+        </w:rPr>
+      </w:pPr>
+      <w:r>
+        <w:rPr>
+          <w:lang w:val="es-ES"/>
+        </w:rPr>
+        <w:t xml:space="preserve">También hay que asegurarse que la aplicación se conecte correctamente a la base. En Inicio.cs podemos encontrar la connectionString seteada como </w:t>
+      </w:r>
+      <w:r>
+        <w:rPr>
+          <w:rFonts w:ascii="Consolas" w:hAnsi="Consolas" w:cs="Consolas"/>
+          <w:color w:val="A31515"/>
+          <w:sz w:val="19"/>
+          <w:szCs w:val="19"/>
+          <w:lang w:val="es-ES"/>
+        </w:rPr>
+        <w:t>"Server=localhost\\SQL2014;Database=Cea.Lorenzo.2A;Trusted_connection=True;"</w:t>
+      </w:r>
+      <w:r>
+        <w:rPr>
+          <w:lang w:val="es-ES"/>
+        </w:rPr>
+        <w:t>, modifíquese de ser necesario</w:t>
+      </w:r>
+      <w:r>
+        <w:rPr>
+          <w:lang w:val="es-ES"/>
+        </w:rPr>
+        <w:t xml:space="preserve"> (si el formulario no inicia al momento, luego de unos segundos debería levantar un MessageBox indicando el cambio a realizar)</w:t>
+      </w:r>
+    </w:p>
+    <w:p>
+      <w:pPr>
+        <w:rPr>
+          <w:lang w:val="es-ES"/>
+        </w:rPr>
+      </w:pPr>
     </w:p>
     <w:p>
       <w:pPr>
@@ -127,6 +1036,7 @@
         <w:rPr>
           <w:lang w:val="es-ES"/>
         </w:rPr>
+        <w:lastRenderedPageBreak/>
         <w:t>Campos:</w:t>
       </w:r>
     </w:p>
@@ -413,7 +1323,6 @@
           <w:bCs/>
           <w:lang w:val="es-ES"/>
         </w:rPr>
-        <w:lastRenderedPageBreak/>
         <w:t>Cámara</w:t>
       </w:r>
       <w:r>
@@ -907,7 +1816,6 @@
         <w:rPr>
           <w:lang w:val="es-ES"/>
         </w:rPr>
-        <w:lastRenderedPageBreak/>
         <w:t>Test Unitarios</w:t>
       </w:r>
     </w:p>
@@ -1354,6 +2262,7 @@
         <w:rPr>
           <w:lang w:val="es-ES"/>
         </w:rPr>
+        <w:lastRenderedPageBreak/>
         <w:tab/>
       </w:r>
       <w:r>
@@ -1722,7 +2631,6 @@
         <w:rPr>
           <w:lang w:val="es-ES"/>
         </w:rPr>
-        <w:lastRenderedPageBreak/>
         <w:t>Archivos y serialización</w:t>
       </w:r>
     </w:p>
@@ -1952,6 +2860,313 @@
           <w:lang w:val="es-ES"/>
         </w:rPr>
       </w:pPr>
+      <w:r>
+        <w:rPr>
+          <w:lang w:val="es-ES"/>
+        </w:rPr>
+        <w:t>Instrucciones para uso de la base de datos al principio del documento.</w:t>
+      </w:r>
+    </w:p>
+    <w:p>
+      <w:pPr>
+        <w:rPr>
+          <w:lang w:val="es-ES"/>
+        </w:rPr>
+      </w:pPr>
+    </w:p>
+    <w:p>
+      <w:pPr>
+        <w:rPr>
+          <w:lang w:val="es-ES"/>
+        </w:rPr>
+      </w:pPr>
+      <w:r>
+        <w:rPr>
+          <w:lang w:val="es-ES"/>
+        </w:rPr>
+        <w:t>Se implementaron dos métodos en Fabrica a partir de la interface IArchivos de manera explícita:</w:t>
+      </w:r>
+    </w:p>
+    <w:p>
+      <w:pPr>
+        <w:rPr>
+          <w:rFonts w:ascii="Consolas" w:hAnsi="Consolas" w:cs="Consolas"/>
+          <w:color w:val="000000"/>
+          <w:sz w:val="19"/>
+          <w:szCs w:val="19"/>
+          <w:lang w:val="es-ES"/>
+        </w:rPr>
+      </w:pPr>
+      <w:r>
+        <w:rPr>
+          <w:rFonts w:ascii="Consolas" w:hAnsi="Consolas" w:cs="Consolas"/>
+          <w:color w:val="0000FF"/>
+          <w:sz w:val="19"/>
+          <w:szCs w:val="19"/>
+          <w:lang w:val="es-ES"/>
+        </w:rPr>
+        <w:t>bool</w:t>
+      </w:r>
+      <w:r>
+        <w:rPr>
+          <w:rFonts w:ascii="Consolas" w:hAnsi="Consolas" w:cs="Consolas"/>
+          <w:color w:val="000000"/>
+          <w:sz w:val="19"/>
+          <w:szCs w:val="19"/>
+          <w:lang w:val="es-ES"/>
+        </w:rPr>
+        <w:t xml:space="preserve"> IArchivos&lt;Fabrica&gt;.Guardar(</w:t>
+      </w:r>
+      <w:r>
+        <w:rPr>
+          <w:rFonts w:ascii="Consolas" w:hAnsi="Consolas" w:cs="Consolas"/>
+          <w:color w:val="0000FF"/>
+          <w:sz w:val="19"/>
+          <w:szCs w:val="19"/>
+          <w:lang w:val="es-ES"/>
+        </w:rPr>
+        <w:t>string</w:t>
+      </w:r>
+      <w:r>
+        <w:rPr>
+          <w:rFonts w:ascii="Consolas" w:hAnsi="Consolas" w:cs="Consolas"/>
+          <w:color w:val="000000"/>
+          <w:sz w:val="19"/>
+          <w:szCs w:val="19"/>
+          <w:lang w:val="es-ES"/>
+        </w:rPr>
+        <w:t xml:space="preserve"> archivo, Fabrica datos)</w:t>
+      </w:r>
+    </w:p>
+    <w:p>
+      <w:pPr>
+        <w:rPr>
+          <w:lang w:val="es-ES"/>
+        </w:rPr>
+      </w:pPr>
+      <w:r>
+        <w:rPr>
+          <w:lang w:val="es-ES"/>
+        </w:rPr>
+        <w:lastRenderedPageBreak/>
+        <w:t>Guarda los Productos de la Fabrica en la base de datos</w:t>
+      </w:r>
+    </w:p>
+    <w:p>
+      <w:pPr>
+        <w:rPr>
+          <w:rFonts w:ascii="Consolas" w:hAnsi="Consolas" w:cs="Consolas"/>
+          <w:color w:val="000000"/>
+          <w:sz w:val="19"/>
+          <w:szCs w:val="19"/>
+        </w:rPr>
+      </w:pPr>
+      <w:r>
+        <w:rPr>
+          <w:rFonts w:ascii="Consolas" w:hAnsi="Consolas" w:cs="Consolas"/>
+          <w:color w:val="0000FF"/>
+          <w:sz w:val="19"/>
+          <w:szCs w:val="19"/>
+        </w:rPr>
+        <w:t>bool</w:t>
+      </w:r>
+      <w:r>
+        <w:rPr>
+          <w:rFonts w:ascii="Consolas" w:hAnsi="Consolas" w:cs="Consolas"/>
+          <w:color w:val="000000"/>
+          <w:sz w:val="19"/>
+          <w:szCs w:val="19"/>
+        </w:rPr>
+        <w:t xml:space="preserve"> IArchivos&lt;Fabrica&gt;.Leer(</w:t>
+      </w:r>
+      <w:r>
+        <w:rPr>
+          <w:rFonts w:ascii="Consolas" w:hAnsi="Consolas" w:cs="Consolas"/>
+          <w:color w:val="0000FF"/>
+          <w:sz w:val="19"/>
+          <w:szCs w:val="19"/>
+        </w:rPr>
+        <w:t>string</w:t>
+      </w:r>
+      <w:r>
+        <w:rPr>
+          <w:rFonts w:ascii="Consolas" w:hAnsi="Consolas" w:cs="Consolas"/>
+          <w:color w:val="000000"/>
+          <w:sz w:val="19"/>
+          <w:szCs w:val="19"/>
+        </w:rPr>
+        <w:t xml:space="preserve"> archivo, </w:t>
+      </w:r>
+      <w:r>
+        <w:rPr>
+          <w:rFonts w:ascii="Consolas" w:hAnsi="Consolas" w:cs="Consolas"/>
+          <w:color w:val="0000FF"/>
+          <w:sz w:val="19"/>
+          <w:szCs w:val="19"/>
+        </w:rPr>
+        <w:t>out</w:t>
+      </w:r>
+      <w:r>
+        <w:rPr>
+          <w:rFonts w:ascii="Consolas" w:hAnsi="Consolas" w:cs="Consolas"/>
+          <w:color w:val="000000"/>
+          <w:sz w:val="19"/>
+          <w:szCs w:val="19"/>
+        </w:rPr>
+        <w:t xml:space="preserve"> Fabrica datos)</w:t>
+      </w:r>
+    </w:p>
+    <w:p>
+      <w:pPr>
+        <w:rPr>
+          <w:lang w:val="es-ES"/>
+        </w:rPr>
+      </w:pPr>
+      <w:r>
+        <w:rPr>
+          <w:lang w:val="es-ES"/>
+        </w:rPr>
+        <w:t>Hace una lectura de la base de datos y recupera la información de la misma dentro de Fabrica datos</w:t>
+      </w:r>
+    </w:p>
+    <w:p>
+      <w:pPr>
+        <w:rPr>
+          <w:lang w:val="es-ES"/>
+        </w:rPr>
+      </w:pPr>
+    </w:p>
+    <w:p>
+      <w:pPr>
+        <w:rPr>
+          <w:lang w:val="es-ES"/>
+        </w:rPr>
+      </w:pPr>
+      <w:r>
+        <w:rPr>
+          <w:lang w:val="es-ES"/>
+        </w:rPr>
+        <w:t>Además se realizó el siguiente método</w:t>
+      </w:r>
+      <w:r>
+        <w:rPr>
+          <w:lang w:val="es-ES"/>
+        </w:rPr>
+        <w:t xml:space="preserve"> (también en la clase </w:t>
+      </w:r>
+      <w:r>
+        <w:rPr>
+          <w:b/>
+          <w:bCs/>
+          <w:lang w:val="es-ES"/>
+        </w:rPr>
+        <w:t>Fabrica</w:t>
+      </w:r>
+      <w:r>
+        <w:rPr>
+          <w:lang w:val="es-ES"/>
+        </w:rPr>
+        <w:t>)</w:t>
+      </w:r>
+      <w:r>
+        <w:rPr>
+          <w:lang w:val="es-ES"/>
+        </w:rPr>
+        <w:t xml:space="preserve"> para testear al inicio del</w:t>
+      </w:r>
+      <w:r>
+        <w:rPr>
+          <w:lang w:val="es-ES"/>
+        </w:rPr>
+        <w:t xml:space="preserve"> formulario que la connecionString sea correcta:</w:t>
+      </w:r>
+    </w:p>
+    <w:p>
+      <w:pPr>
+        <w:rPr>
+          <w:rFonts w:ascii="Consolas" w:hAnsi="Consolas" w:cs="Consolas"/>
+          <w:color w:val="000000"/>
+          <w:sz w:val="19"/>
+          <w:szCs w:val="19"/>
+        </w:rPr>
+      </w:pPr>
+      <w:r>
+        <w:rPr>
+          <w:rFonts w:ascii="Consolas" w:hAnsi="Consolas" w:cs="Consolas"/>
+          <w:color w:val="0000FF"/>
+          <w:sz w:val="19"/>
+          <w:szCs w:val="19"/>
+        </w:rPr>
+        <w:t>public</w:t>
+      </w:r>
+      <w:r>
+        <w:rPr>
+          <w:rFonts w:ascii="Consolas" w:hAnsi="Consolas" w:cs="Consolas"/>
+          <w:color w:val="000000"/>
+          <w:sz w:val="19"/>
+          <w:szCs w:val="19"/>
+        </w:rPr>
+        <w:t xml:space="preserve"> </w:t>
+      </w:r>
+      <w:r>
+        <w:rPr>
+          <w:rFonts w:ascii="Consolas" w:hAnsi="Consolas" w:cs="Consolas"/>
+          <w:color w:val="0000FF"/>
+          <w:sz w:val="19"/>
+          <w:szCs w:val="19"/>
+        </w:rPr>
+        <w:t>static</w:t>
+      </w:r>
+      <w:r>
+        <w:rPr>
+          <w:rFonts w:ascii="Consolas" w:hAnsi="Consolas" w:cs="Consolas"/>
+          <w:color w:val="000000"/>
+          <w:sz w:val="19"/>
+          <w:szCs w:val="19"/>
+        </w:rPr>
+        <w:t xml:space="preserve"> </w:t>
+      </w:r>
+      <w:r>
+        <w:rPr>
+          <w:rFonts w:ascii="Consolas" w:hAnsi="Consolas" w:cs="Consolas"/>
+          <w:color w:val="0000FF"/>
+          <w:sz w:val="19"/>
+          <w:szCs w:val="19"/>
+        </w:rPr>
+        <w:t>bool</w:t>
+      </w:r>
+      <w:r>
+        <w:rPr>
+          <w:rFonts w:ascii="Consolas" w:hAnsi="Consolas" w:cs="Consolas"/>
+          <w:color w:val="000000"/>
+          <w:sz w:val="19"/>
+          <w:szCs w:val="19"/>
+        </w:rPr>
+        <w:t xml:space="preserve"> TestConnectionString(</w:t>
+      </w:r>
+      <w:r>
+        <w:rPr>
+          <w:rFonts w:ascii="Consolas" w:hAnsi="Consolas" w:cs="Consolas"/>
+          <w:color w:val="0000FF"/>
+          <w:sz w:val="19"/>
+          <w:szCs w:val="19"/>
+        </w:rPr>
+        <w:t>string</w:t>
+      </w:r>
+      <w:r>
+        <w:rPr>
+          <w:rFonts w:ascii="Consolas" w:hAnsi="Consolas" w:cs="Consolas"/>
+          <w:color w:val="000000"/>
+          <w:sz w:val="19"/>
+          <w:szCs w:val="19"/>
+        </w:rPr>
+        <w:t xml:space="preserve"> connectionString)</w:t>
+      </w:r>
+    </w:p>
+    <w:p>
+      <w:r>
+        <w:t xml:space="preserve"> </w:t>
+      </w:r>
     </w:p>
     <w:p>
       <w:pPr>

</xml_diff>

<commit_message>
hilos + base de datos
</commit_message>
<xml_diff>
--- a/TP4/Cea.Lorenzo.2A.TPFinal.docx
+++ b/TP4/Cea.Lorenzo.2A.TPFinal.docx
@@ -386,7 +386,16 @@
           <w:sz w:val="19"/>
           <w:szCs w:val="19"/>
         </w:rPr>
-        <w:t xml:space="preserve"> [dbo]</w:t>
+        <w:t xml:space="preserve"> [dbo</w:t>
+      </w:r>
+      <w:proofErr w:type="gramStart"/>
+      <w:r>
+        <w:rPr>
+          <w:rFonts w:ascii="Consolas" w:hAnsi="Consolas" w:cs="Consolas"/>
+          <w:sz w:val="19"/>
+          <w:szCs w:val="19"/>
+        </w:rPr>
+        <w:t>]</w:t>
       </w:r>
       <w:r>
         <w:rPr>
@@ -403,7 +412,16 @@
           <w:sz w:val="19"/>
           <w:szCs w:val="19"/>
         </w:rPr>
-        <w:t>[Productos]</w:t>
+        <w:t>[</w:t>
+      </w:r>
+      <w:proofErr w:type="gramEnd"/>
+      <w:r>
+        <w:rPr>
+          <w:rFonts w:ascii="Consolas" w:hAnsi="Consolas" w:cs="Consolas"/>
+          <w:sz w:val="19"/>
+          <w:szCs w:val="19"/>
+        </w:rPr>
+        <w:t>Productos]</w:t>
       </w:r>
       <w:r>
         <w:rPr>
@@ -435,6 +453,7 @@
         </w:rPr>
         <w:t xml:space="preserve">[Id] [int] </w:t>
       </w:r>
+      <w:proofErr w:type="gramStart"/>
       <w:r>
         <w:rPr>
           <w:rFonts w:ascii="Consolas" w:hAnsi="Consolas" w:cs="Consolas"/>
@@ -453,6 +472,7 @@
         </w:rPr>
         <w:t>(</w:t>
       </w:r>
+      <w:proofErr w:type="gramEnd"/>
       <w:r>
         <w:rPr>
           <w:rFonts w:ascii="Consolas" w:hAnsi="Consolas" w:cs="Consolas"/>
@@ -540,7 +560,16 @@
           <w:sz w:val="19"/>
           <w:szCs w:val="19"/>
         </w:rPr>
-        <w:t>[Modelo] [varchar]</w:t>
+        <w:t>[Modelo] [varchar</w:t>
+      </w:r>
+      <w:proofErr w:type="gramStart"/>
+      <w:r>
+        <w:rPr>
+          <w:rFonts w:ascii="Consolas" w:hAnsi="Consolas" w:cs="Consolas"/>
+          <w:sz w:val="19"/>
+          <w:szCs w:val="19"/>
+        </w:rPr>
+        <w:t>]</w:t>
       </w:r>
       <w:r>
         <w:rPr>
@@ -551,6 +580,7 @@
         </w:rPr>
         <w:t>(</w:t>
       </w:r>
+      <w:proofErr w:type="gramEnd"/>
       <w:r>
         <w:rPr>
           <w:rFonts w:ascii="Consolas" w:hAnsi="Consolas" w:cs="Consolas"/>
@@ -715,7 +745,16 @@
           <w:sz w:val="19"/>
           <w:szCs w:val="19"/>
         </w:rPr>
-        <w:t>[Tamanio] [varchar]</w:t>
+        <w:t>[Tamanio] [varchar</w:t>
+      </w:r>
+      <w:proofErr w:type="gramStart"/>
+      <w:r>
+        <w:rPr>
+          <w:rFonts w:ascii="Consolas" w:hAnsi="Consolas" w:cs="Consolas"/>
+          <w:sz w:val="19"/>
+          <w:szCs w:val="19"/>
+        </w:rPr>
+        <w:t>]</w:t>
       </w:r>
       <w:r>
         <w:rPr>
@@ -726,6 +765,7 @@
         </w:rPr>
         <w:t>(</w:t>
       </w:r>
+      <w:proofErr w:type="gramEnd"/>
       <w:r>
         <w:rPr>
           <w:rFonts w:ascii="Consolas" w:hAnsi="Consolas" w:cs="Consolas"/>
@@ -796,7 +836,16 @@
           <w:sz w:val="19"/>
           <w:szCs w:val="19"/>
         </w:rPr>
-        <w:t>[Procesador] [varchar]</w:t>
+        <w:t>[Procesador] [varchar</w:t>
+      </w:r>
+      <w:proofErr w:type="gramStart"/>
+      <w:r>
+        <w:rPr>
+          <w:rFonts w:ascii="Consolas" w:hAnsi="Consolas" w:cs="Consolas"/>
+          <w:sz w:val="19"/>
+          <w:szCs w:val="19"/>
+        </w:rPr>
+        <w:t>]</w:t>
       </w:r>
       <w:r>
         <w:rPr>
@@ -807,6 +856,7 @@
         </w:rPr>
         <w:t>(</w:t>
       </w:r>
+      <w:proofErr w:type="gramEnd"/>
       <w:r>
         <w:rPr>
           <w:rFonts w:ascii="Consolas" w:hAnsi="Consolas" w:cs="Consolas"/>
@@ -867,6 +917,7 @@
         <w:spacing w:after="0" w:line="240" w:lineRule="auto"/>
         <w:rPr>
           <w:rFonts w:ascii="Consolas" w:hAnsi="Consolas" w:cs="Consolas"/>
+          <w:color w:val="808080"/>
           <w:sz w:val="19"/>
           <w:szCs w:val="19"/>
         </w:rPr>
@@ -914,17 +965,53 @@
         <w:spacing w:after="0" w:line="240" w:lineRule="auto"/>
         <w:rPr>
           <w:rFonts w:ascii="Consolas" w:hAnsi="Consolas" w:cs="Consolas"/>
-          <w:sz w:val="19"/>
-          <w:szCs w:val="19"/>
-        </w:rPr>
-      </w:pPr>
-      <w:r>
-        <w:rPr>
-          <w:rFonts w:ascii="Consolas" w:hAnsi="Consolas" w:cs="Consolas"/>
           <w:color w:val="808080"/>
           <w:sz w:val="19"/>
           <w:szCs w:val="19"/>
         </w:rPr>
+      </w:pPr>
+      <w:r>
+        <w:rPr>
+          <w:rFonts w:ascii="Consolas" w:hAnsi="Consolas" w:cs="Consolas"/>
+          <w:sz w:val="19"/>
+          <w:szCs w:val="19"/>
+        </w:rPr>
+        <w:t>[Tipo] [varchar</w:t>
+      </w:r>
+      <w:proofErr w:type="gramStart"/>
+      <w:r>
+        <w:rPr>
+          <w:rFonts w:ascii="Consolas" w:hAnsi="Consolas" w:cs="Consolas"/>
+          <w:sz w:val="19"/>
+          <w:szCs w:val="19"/>
+        </w:rPr>
+        <w:t>]</w:t>
+      </w:r>
+      <w:r>
+        <w:rPr>
+          <w:rFonts w:ascii="Consolas" w:hAnsi="Consolas" w:cs="Consolas"/>
+          <w:color w:val="808080"/>
+          <w:sz w:val="19"/>
+          <w:szCs w:val="19"/>
+        </w:rPr>
+        <w:t>(</w:t>
+      </w:r>
+      <w:proofErr w:type="gramEnd"/>
+      <w:r>
+        <w:rPr>
+          <w:rFonts w:ascii="Consolas" w:hAnsi="Consolas" w:cs="Consolas"/>
+          <w:sz w:val="19"/>
+          <w:szCs w:val="19"/>
+        </w:rPr>
+        <w:t>20</w:t>
+      </w:r>
+      <w:r>
+        <w:rPr>
+          <w:rFonts w:ascii="Consolas" w:hAnsi="Consolas" w:cs="Consolas"/>
+          <w:color w:val="808080"/>
+          <w:sz w:val="19"/>
+          <w:szCs w:val="19"/>
+        </w:rPr>
         <w:t>)</w:t>
       </w:r>
       <w:r>
@@ -938,19 +1025,28 @@
       <w:r>
         <w:rPr>
           <w:rFonts w:ascii="Consolas" w:hAnsi="Consolas" w:cs="Consolas"/>
-          <w:color w:val="0000FF"/>
-          <w:sz w:val="19"/>
-          <w:szCs w:val="19"/>
-        </w:rPr>
-        <w:t>ON</w:t>
-      </w:r>
-      <w:r>
-        <w:rPr>
-          <w:rFonts w:ascii="Consolas" w:hAnsi="Consolas" w:cs="Consolas"/>
-          <w:sz w:val="19"/>
-          <w:szCs w:val="19"/>
-        </w:rPr>
-        <w:t xml:space="preserve"> [PRIMARY]</w:t>
+          <w:color w:val="808080"/>
+          <w:sz w:val="19"/>
+          <w:szCs w:val="19"/>
+        </w:rPr>
+        <w:t>NOT</w:t>
+      </w:r>
+      <w:r>
+        <w:rPr>
+          <w:rFonts w:ascii="Consolas" w:hAnsi="Consolas" w:cs="Consolas"/>
+          <w:sz w:val="19"/>
+          <w:szCs w:val="19"/>
+        </w:rPr>
+        <w:t xml:space="preserve"> </w:t>
+      </w:r>
+      <w:r>
+        <w:rPr>
+          <w:rFonts w:ascii="Consolas" w:hAnsi="Consolas" w:cs="Consolas"/>
+          <w:color w:val="808080"/>
+          <w:sz w:val="19"/>
+          <w:szCs w:val="19"/>
+        </w:rPr>
+        <w:t>NULL</w:t>
       </w:r>
     </w:p>
     <w:p>
@@ -961,17 +1057,71 @@
         <w:spacing w:after="0" w:line="240" w:lineRule="auto"/>
         <w:rPr>
           <w:rFonts w:ascii="Consolas" w:hAnsi="Consolas" w:cs="Consolas"/>
+          <w:sz w:val="19"/>
+          <w:szCs w:val="19"/>
+          <w:lang w:val="es-ES"/>
+        </w:rPr>
+      </w:pPr>
+      <w:r>
+        <w:rPr>
+          <w:rFonts w:ascii="Consolas" w:hAnsi="Consolas" w:cs="Consolas"/>
+          <w:color w:val="808080"/>
+          <w:sz w:val="19"/>
+          <w:szCs w:val="19"/>
+          <w:lang w:val="es-ES"/>
+        </w:rPr>
+        <w:t>)</w:t>
+      </w:r>
+      <w:r>
+        <w:rPr>
+          <w:rFonts w:ascii="Consolas" w:hAnsi="Consolas" w:cs="Consolas"/>
+          <w:sz w:val="19"/>
+          <w:szCs w:val="19"/>
+          <w:lang w:val="es-ES"/>
+        </w:rPr>
+        <w:t xml:space="preserve"> </w:t>
+      </w:r>
+      <w:r>
+        <w:rPr>
+          <w:rFonts w:ascii="Consolas" w:hAnsi="Consolas" w:cs="Consolas"/>
           <w:color w:val="0000FF"/>
           <w:sz w:val="19"/>
           <w:szCs w:val="19"/>
-        </w:rPr>
-      </w:pPr>
-      <w:r>
+          <w:lang w:val="es-ES"/>
+        </w:rPr>
+        <w:t>ON</w:t>
+      </w:r>
+      <w:r>
+        <w:rPr>
+          <w:rFonts w:ascii="Consolas" w:hAnsi="Consolas" w:cs="Consolas"/>
+          <w:sz w:val="19"/>
+          <w:szCs w:val="19"/>
+          <w:lang w:val="es-ES"/>
+        </w:rPr>
+        <w:t xml:space="preserve"> [PRIMARY]</w:t>
+      </w:r>
+    </w:p>
+    <w:p>
+      <w:pPr>
+        <w:autoSpaceDE w:val="0"/>
+        <w:autoSpaceDN w:val="0"/>
+        <w:adjustRightInd w:val="0"/>
+        <w:spacing w:after="0" w:line="240" w:lineRule="auto"/>
         <w:rPr>
           <w:rFonts w:ascii="Consolas" w:hAnsi="Consolas" w:cs="Consolas"/>
           <w:color w:val="0000FF"/>
           <w:sz w:val="19"/>
           <w:szCs w:val="19"/>
+          <w:lang w:val="es-ES"/>
+        </w:rPr>
+      </w:pPr>
+      <w:r>
+        <w:rPr>
+          <w:rFonts w:ascii="Consolas" w:hAnsi="Consolas" w:cs="Consolas"/>
+          <w:color w:val="0000FF"/>
+          <w:sz w:val="19"/>
+          <w:szCs w:val="19"/>
+          <w:lang w:val="es-ES"/>
         </w:rPr>
         <w:t>GO</w:t>
       </w:r>
@@ -1003,7 +1153,29 @@
           <w:szCs w:val="19"/>
           <w:lang w:val="es-ES"/>
         </w:rPr>
-        <w:t>"Server=localhost\\SQL2014;Database=Cea.Lorenzo.2A;Trusted_connection=True;"</w:t>
+        <w:t>"Server=localhost\\SQL</w:t>
+      </w:r>
+      <w:proofErr w:type="gramStart"/>
+      <w:r>
+        <w:rPr>
+          <w:rFonts w:ascii="Consolas" w:hAnsi="Consolas" w:cs="Consolas"/>
+          <w:color w:val="A31515"/>
+          <w:sz w:val="19"/>
+          <w:szCs w:val="19"/>
+          <w:lang w:val="es-ES"/>
+        </w:rPr>
+        <w:t>2014;Database=Cea.Lorenzo</w:t>
+      </w:r>
+      <w:proofErr w:type="gramEnd"/>
+      <w:r>
+        <w:rPr>
+          <w:rFonts w:ascii="Consolas" w:hAnsi="Consolas" w:cs="Consolas"/>
+          <w:color w:val="A31515"/>
+          <w:sz w:val="19"/>
+          <w:szCs w:val="19"/>
+          <w:lang w:val="es-ES"/>
+        </w:rPr>
+        <w:t>.2A;Trusted_connection=True;"</w:t>
       </w:r>
       <w:r>
         <w:rPr>
@@ -1036,7 +1208,6 @@
         <w:rPr>
           <w:lang w:val="es-ES"/>
         </w:rPr>
-        <w:lastRenderedPageBreak/>
         <w:t>Campos:</w:t>
       </w:r>
     </w:p>
@@ -1480,6 +1651,7 @@
         <w:rPr>
           <w:lang w:val="es-ES"/>
         </w:rPr>
+        <w:lastRenderedPageBreak/>
         <w:tab/>
       </w:r>
       <w:r>
@@ -2203,6 +2375,7 @@
         <w:rPr>
           <w:lang w:val="es-ES"/>
         </w:rPr>
+        <w:lastRenderedPageBreak/>
         <w:tab/>
       </w:r>
       <w:r>
@@ -2262,7 +2435,6 @@
         <w:rPr>
           <w:lang w:val="es-ES"/>
         </w:rPr>
-        <w:lastRenderedPageBreak/>
         <w:tab/>
       </w:r>
       <w:r>
@@ -2727,7 +2899,20 @@
           <w:lang w:val="es-ES"/>
         </w:rPr>
         <w:tab/>
-        <w:t>Interface que declara los métodos Guardar y Leer, apuntado a archivos que puedan ser consumidos por la aplicación. Asimismo, hace uso de tipos genéricos.</w:t>
+      </w:r>
+      <w:proofErr w:type="gramStart"/>
+      <w:r>
+        <w:rPr>
+          <w:lang w:val="es-ES"/>
+        </w:rPr>
+        <w:t>Interface</w:t>
+      </w:r>
+      <w:proofErr w:type="gramEnd"/>
+      <w:r>
+        <w:rPr>
+          <w:lang w:val="es-ES"/>
+        </w:rPr>
+        <w:t xml:space="preserve"> que declara los métodos Guardar y Leer, apuntado a archivos que puedan ser consumidos por la aplicación. Asimismo, hace uso de tipos genéricos.</w:t>
       </w:r>
     </w:p>
     <w:p>
@@ -2884,7 +3069,22 @@
         <w:rPr>
           <w:lang w:val="es-ES"/>
         </w:rPr>
-        <w:t>Se implementaron dos métodos en Fabrica a partir de la interface IArchivos de manera explícita:</w:t>
+        <w:lastRenderedPageBreak/>
+        <w:t xml:space="preserve">Se implementaron dos métodos en Fabrica a partir de la </w:t>
+      </w:r>
+      <w:proofErr w:type="gramStart"/>
+      <w:r>
+        <w:rPr>
+          <w:lang w:val="es-ES"/>
+        </w:rPr>
+        <w:t>interface</w:t>
+      </w:r>
+      <w:proofErr w:type="gramEnd"/>
+      <w:r>
+        <w:rPr>
+          <w:lang w:val="es-ES"/>
+        </w:rPr>
+        <w:t xml:space="preserve"> IArchivos de manera explícita:</w:t>
       </w:r>
     </w:p>
     <w:p>
@@ -2948,7 +3148,6 @@
         <w:rPr>
           <w:lang w:val="es-ES"/>
         </w:rPr>
-        <w:lastRenderedPageBreak/>
         <w:t>Guarda los Productos de la Fabrica en la base de datos</w:t>
       </w:r>
     </w:p>
@@ -3026,27 +3225,49 @@
         <w:rPr>
           <w:lang w:val="es-ES"/>
         </w:rPr>
-        <w:t>Hace una lectura de la base de datos y recupera la información de la misma dentro de Fabrica datos</w:t>
-      </w:r>
-    </w:p>
-    <w:p>
-      <w:pPr>
-        <w:rPr>
-          <w:lang w:val="es-ES"/>
-        </w:rPr>
-      </w:pPr>
-    </w:p>
-    <w:p>
-      <w:pPr>
-        <w:rPr>
-          <w:lang w:val="es-ES"/>
-        </w:rPr>
-      </w:pPr>
-      <w:r>
-        <w:rPr>
-          <w:lang w:val="es-ES"/>
-        </w:rPr>
-        <w:t>Además se realizó el siguiente método</w:t>
+        <w:t xml:space="preserve">Hace una lectura de la base de datos y recupera la información de </w:t>
+      </w:r>
+      <w:proofErr w:type="gramStart"/>
+      <w:r>
+        <w:rPr>
+          <w:lang w:val="es-ES"/>
+        </w:rPr>
+        <w:t>la misma</w:t>
+      </w:r>
+      <w:proofErr w:type="gramEnd"/>
+      <w:r>
+        <w:rPr>
+          <w:lang w:val="es-ES"/>
+        </w:rPr>
+        <w:t xml:space="preserve"> dentro de Fabrica datos</w:t>
+      </w:r>
+    </w:p>
+    <w:p>
+      <w:pPr>
+        <w:rPr>
+          <w:lang w:val="es-ES"/>
+        </w:rPr>
+      </w:pPr>
+    </w:p>
+    <w:p>
+      <w:pPr>
+        <w:rPr>
+          <w:lang w:val="es-ES"/>
+        </w:rPr>
+      </w:pPr>
+      <w:proofErr w:type="gramStart"/>
+      <w:r>
+        <w:rPr>
+          <w:lang w:val="es-ES"/>
+        </w:rPr>
+        <w:t>Además</w:t>
+      </w:r>
+      <w:proofErr w:type="gramEnd"/>
+      <w:r>
+        <w:rPr>
+          <w:lang w:val="es-ES"/>
+        </w:rPr>
+        <w:t xml:space="preserve"> se realizó el siguiente método</w:t>
       </w:r>
       <w:r>
         <w:rPr>
@@ -3142,8 +3363,19 @@
           <w:sz w:val="19"/>
           <w:szCs w:val="19"/>
         </w:rPr>
-        <w:t xml:space="preserve"> TestConnectionString(</w:t>
-      </w:r>
+        <w:t xml:space="preserve"> </w:t>
+      </w:r>
+      <w:proofErr w:type="gramStart"/>
+      <w:r>
+        <w:rPr>
+          <w:rFonts w:ascii="Consolas" w:hAnsi="Consolas" w:cs="Consolas"/>
+          <w:color w:val="000000"/>
+          <w:sz w:val="19"/>
+          <w:szCs w:val="19"/>
+        </w:rPr>
+        <w:t>TestConnectionString(</w:t>
+      </w:r>
+      <w:proofErr w:type="gramEnd"/>
       <w:r>
         <w:rPr>
           <w:rFonts w:ascii="Consolas" w:hAnsi="Consolas" w:cs="Consolas"/>
@@ -3164,51 +3396,347 @@
       </w:r>
     </w:p>
     <w:p>
-      <w:r>
+      <w:pPr>
+        <w:pStyle w:val="Heading1"/>
+        <w:rPr>
+          <w:lang w:val="es-ES"/>
+        </w:rPr>
+      </w:pPr>
+      <w:r>
+        <w:rPr>
+          <w:lang w:val="es-ES"/>
+        </w:rPr>
+        <w:t>Hilos</w:t>
+      </w:r>
+    </w:p>
+    <w:p>
+      <w:pPr>
+        <w:rPr>
+          <w:lang w:val="es-ES"/>
+        </w:rPr>
+      </w:pPr>
+      <w:r>
+        <w:rPr>
+          <w:lang w:val="es-ES"/>
+        </w:rPr>
+        <w:t xml:space="preserve">Se implementó el uso de Hilos en el formulario Inicio, en el evento </w:t>
+      </w:r>
+      <w:proofErr w:type="gramStart"/>
+      <w:r>
+        <w:rPr>
+          <w:lang w:val="es-ES"/>
+        </w:rPr>
+        <w:t>Click</w:t>
+      </w:r>
+      <w:proofErr w:type="gramEnd"/>
+      <w:r>
+        <w:rPr>
+          <w:lang w:val="es-ES"/>
+        </w:rPr>
+        <w:t xml:space="preserve"> del botón btnAgregar (btnAgregar_Click)</w:t>
+      </w:r>
+      <w:r>
+        <w:rPr>
+          <w:lang w:val="es-ES"/>
+        </w:rPr>
+        <w:t>, asociado al método de instancia CambiarStatus de la clase Fabrica.</w:t>
+      </w:r>
+    </w:p>
+    <w:p>
+      <w:pPr>
+        <w:pStyle w:val="Heading1"/>
+        <w:rPr>
+          <w:lang w:val="es-ES"/>
+        </w:rPr>
+      </w:pPr>
+      <w:r>
+        <w:rPr>
+          <w:lang w:val="es-ES"/>
+        </w:rPr>
+        <w:t>Eventos</w:t>
+      </w:r>
+    </w:p>
+    <w:p>
+      <w:pPr>
+        <w:rPr>
+          <w:lang w:val="es-ES"/>
+        </w:rPr>
+      </w:pPr>
+      <w:r>
+        <w:rPr>
+          <w:lang w:val="es-ES"/>
+        </w:rPr>
+        <w:t xml:space="preserve">Se creó el Delegado </w:t>
+      </w:r>
+      <w:r>
+        <w:rPr>
+          <w:rFonts w:ascii="Consolas" w:hAnsi="Consolas" w:cs="Consolas"/>
+          <w:color w:val="0000FF"/>
+          <w:sz w:val="19"/>
+          <w:szCs w:val="19"/>
+          <w:lang w:val="es-ES"/>
+        </w:rPr>
+        <w:t>void</w:t>
+      </w:r>
+      <w:r>
+        <w:rPr>
+          <w:rFonts w:ascii="Consolas" w:hAnsi="Consolas" w:cs="Consolas"/>
+          <w:color w:val="000000"/>
+          <w:sz w:val="19"/>
+          <w:szCs w:val="19"/>
+          <w:lang w:val="es-ES"/>
+        </w:rPr>
         <w:t xml:space="preserve"> </w:t>
       </w:r>
-    </w:p>
-    <w:p>
-      <w:pPr>
-        <w:pStyle w:val="Heading1"/>
-        <w:rPr>
-          <w:lang w:val="es-ES"/>
-        </w:rPr>
-      </w:pPr>
-      <w:r>
-        <w:rPr>
-          <w:lang w:val="es-ES"/>
-        </w:rPr>
-        <w:t>Hilos</w:t>
-      </w:r>
-    </w:p>
-    <w:p>
-      <w:pPr>
-        <w:rPr>
-          <w:lang w:val="es-ES"/>
-        </w:rPr>
-      </w:pPr>
-    </w:p>
-    <w:p>
-      <w:pPr>
-        <w:pStyle w:val="Heading1"/>
-        <w:rPr>
-          <w:lang w:val="es-ES"/>
-        </w:rPr>
-      </w:pPr>
-      <w:r>
-        <w:rPr>
-          <w:lang w:val="es-ES"/>
-        </w:rPr>
-        <w:t>Eventos</w:t>
-      </w:r>
-    </w:p>
-    <w:p>
-      <w:pPr>
-        <w:rPr>
-          <w:lang w:val="es-ES"/>
-        </w:rPr>
-      </w:pPr>
+      <w:proofErr w:type="gramStart"/>
+      <w:r>
+        <w:rPr>
+          <w:rFonts w:ascii="Consolas" w:hAnsi="Consolas" w:cs="Consolas"/>
+          <w:color w:val="2B91AF"/>
+          <w:sz w:val="19"/>
+          <w:szCs w:val="19"/>
+          <w:lang w:val="es-ES"/>
+        </w:rPr>
+        <w:t>CambioStatus</w:t>
+      </w:r>
+      <w:r>
+        <w:rPr>
+          <w:rFonts w:ascii="Consolas" w:hAnsi="Consolas" w:cs="Consolas"/>
+          <w:color w:val="000000"/>
+          <w:sz w:val="19"/>
+          <w:szCs w:val="19"/>
+          <w:lang w:val="es-ES"/>
+        </w:rPr>
+        <w:t>(</w:t>
+      </w:r>
+      <w:proofErr w:type="gramEnd"/>
+      <w:r>
+        <w:rPr>
+          <w:rFonts w:ascii="Consolas" w:hAnsi="Consolas" w:cs="Consolas"/>
+          <w:color w:val="0000FF"/>
+          <w:sz w:val="19"/>
+          <w:szCs w:val="19"/>
+          <w:lang w:val="es-ES"/>
+        </w:rPr>
+        <w:t>object</w:t>
+      </w:r>
+      <w:r>
+        <w:rPr>
+          <w:rFonts w:ascii="Consolas" w:hAnsi="Consolas" w:cs="Consolas"/>
+          <w:color w:val="000000"/>
+          <w:sz w:val="19"/>
+          <w:szCs w:val="19"/>
+          <w:lang w:val="es-ES"/>
+        </w:rPr>
+        <w:t xml:space="preserve"> objeto)</w:t>
+      </w:r>
+      <w:r>
+        <w:rPr>
+          <w:rFonts w:ascii="Consolas" w:hAnsi="Consolas" w:cs="Consolas"/>
+          <w:color w:val="000000"/>
+          <w:sz w:val="19"/>
+          <w:szCs w:val="19"/>
+          <w:lang w:val="es-ES"/>
+        </w:rPr>
+        <w:t xml:space="preserve"> </w:t>
+      </w:r>
+      <w:r>
+        <w:rPr>
+          <w:lang w:val="es-ES"/>
+        </w:rPr>
+        <w:t>en el documento Delegados.cs, y asimismo se implementó el evento</w:t>
+      </w:r>
+      <w:r>
+        <w:rPr>
+          <w:rFonts w:ascii="Consolas" w:hAnsi="Consolas" w:cs="Consolas"/>
+          <w:color w:val="000000"/>
+          <w:sz w:val="19"/>
+          <w:szCs w:val="19"/>
+          <w:lang w:val="es-ES"/>
+        </w:rPr>
+        <w:t xml:space="preserve"> </w:t>
+      </w:r>
+      <w:r>
+        <w:rPr>
+          <w:rFonts w:ascii="Consolas" w:hAnsi="Consolas" w:cs="Consolas"/>
+          <w:color w:val="0000FF"/>
+          <w:sz w:val="19"/>
+          <w:szCs w:val="19"/>
+          <w:lang w:val="es-ES"/>
+        </w:rPr>
+        <w:t>event</w:t>
+      </w:r>
+      <w:r>
+        <w:rPr>
+          <w:rFonts w:ascii="Consolas" w:hAnsi="Consolas" w:cs="Consolas"/>
+          <w:color w:val="000000"/>
+          <w:sz w:val="19"/>
+          <w:szCs w:val="19"/>
+          <w:lang w:val="es-ES"/>
+        </w:rPr>
+        <w:t xml:space="preserve"> CambioStatus CambiarStatusEvent</w:t>
+      </w:r>
+      <w:r>
+        <w:rPr>
+          <w:rFonts w:ascii="Consolas" w:hAnsi="Consolas" w:cs="Consolas"/>
+          <w:color w:val="000000"/>
+          <w:sz w:val="19"/>
+          <w:szCs w:val="19"/>
+          <w:lang w:val="es-ES"/>
+        </w:rPr>
+        <w:t xml:space="preserve"> </w:t>
+      </w:r>
+      <w:r>
+        <w:rPr>
+          <w:lang w:val="es-ES"/>
+        </w:rPr>
+        <w:t>en la clase Fabrica</w:t>
+      </w:r>
+      <w:r>
+        <w:rPr>
+          <w:lang w:val="es-ES"/>
+        </w:rPr>
+        <w:t xml:space="preserve">, que se disparará al ejecutarse el método </w:t>
+      </w:r>
+      <w:r>
+        <w:rPr>
+          <w:rFonts w:ascii="Consolas" w:hAnsi="Consolas" w:cs="Consolas"/>
+          <w:color w:val="000000"/>
+          <w:sz w:val="19"/>
+          <w:szCs w:val="19"/>
+          <w:lang w:val="es-ES"/>
+        </w:rPr>
+        <w:t>CambiarStatus(</w:t>
+      </w:r>
+      <w:r>
+        <w:rPr>
+          <w:rFonts w:ascii="Consolas" w:hAnsi="Consolas" w:cs="Consolas"/>
+          <w:color w:val="0000FF"/>
+          <w:sz w:val="19"/>
+          <w:szCs w:val="19"/>
+          <w:lang w:val="es-ES"/>
+        </w:rPr>
+        <w:t>object</w:t>
+      </w:r>
+      <w:r>
+        <w:rPr>
+          <w:rFonts w:ascii="Consolas" w:hAnsi="Consolas" w:cs="Consolas"/>
+          <w:color w:val="000000"/>
+          <w:sz w:val="19"/>
+          <w:szCs w:val="19"/>
+          <w:lang w:val="es-ES"/>
+        </w:rPr>
+        <w:t xml:space="preserve"> producto)</w:t>
+      </w:r>
+      <w:r>
+        <w:rPr>
+          <w:rFonts w:ascii="Consolas" w:hAnsi="Consolas" w:cs="Consolas"/>
+          <w:color w:val="000000"/>
+          <w:sz w:val="19"/>
+          <w:szCs w:val="19"/>
+          <w:lang w:val="es-ES"/>
+        </w:rPr>
+        <w:t>.</w:t>
+      </w:r>
+    </w:p>
+    <w:p>
+      <w:pPr>
+        <w:rPr>
+          <w:lang w:val="es-ES"/>
+        </w:rPr>
+      </w:pPr>
+      <w:r>
+        <w:rPr>
+          <w:lang w:val="es-ES"/>
+        </w:rPr>
+        <w:t xml:space="preserve">Como se mencionó antes, éste último método se ejecutará en un hilo del WinForm Inicio, y luego el evento que dispara será capturado por el manejador </w:t>
+      </w:r>
+      <w:proofErr w:type="gramStart"/>
+      <w:r>
+        <w:rPr>
+          <w:rFonts w:ascii="Consolas" w:hAnsi="Consolas" w:cs="Consolas"/>
+          <w:color w:val="000000"/>
+          <w:sz w:val="19"/>
+          <w:szCs w:val="19"/>
+          <w:lang w:val="es-ES"/>
+        </w:rPr>
+        <w:t>CambiarEstado(</w:t>
+      </w:r>
+      <w:proofErr w:type="gramEnd"/>
+      <w:r>
+        <w:rPr>
+          <w:rFonts w:ascii="Consolas" w:hAnsi="Consolas" w:cs="Consolas"/>
+          <w:color w:val="0000FF"/>
+          <w:sz w:val="19"/>
+          <w:szCs w:val="19"/>
+          <w:lang w:val="es-ES"/>
+        </w:rPr>
+        <w:t>object</w:t>
+      </w:r>
+      <w:r>
+        <w:rPr>
+          <w:rFonts w:ascii="Consolas" w:hAnsi="Consolas" w:cs="Consolas"/>
+          <w:color w:val="000000"/>
+          <w:sz w:val="19"/>
+          <w:szCs w:val="19"/>
+          <w:lang w:val="es-ES"/>
+        </w:rPr>
+        <w:t xml:space="preserve"> producto)</w:t>
+      </w:r>
+      <w:r>
+        <w:rPr>
+          <w:lang w:val="es-ES"/>
+        </w:rPr>
+        <w:t>, que pasar</w:t>
+      </w:r>
+      <w:r>
+        <w:rPr>
+          <w:lang w:val="es-ES"/>
+        </w:rPr>
+        <w:t>á</w:t>
+      </w:r>
+      <w:r>
+        <w:rPr>
+          <w:lang w:val="es-ES"/>
+        </w:rPr>
+        <w:t xml:space="preserve"> el Producto generado</w:t>
+      </w:r>
+      <w:r>
+        <w:rPr>
+          <w:lang w:val="es-ES"/>
+        </w:rPr>
+        <w:t>,</w:t>
+      </w:r>
+      <w:r>
+        <w:rPr>
+          <w:lang w:val="es-ES"/>
+        </w:rPr>
+        <w:t xml:space="preserve"> por cada proceso de fabricación. Una vez finalizado, genera</w:t>
+      </w:r>
+      <w:r>
+        <w:rPr>
+          <w:lang w:val="es-ES"/>
+        </w:rPr>
+        <w:t>rá</w:t>
+      </w:r>
+      <w:r>
+        <w:rPr>
+          <w:lang w:val="es-ES"/>
+        </w:rPr>
+        <w:t xml:space="preserve"> el Xml de ese objeto y también guarda</w:t>
+      </w:r>
+      <w:r>
+        <w:rPr>
+          <w:lang w:val="es-ES"/>
+        </w:rPr>
+        <w:t>rá</w:t>
+      </w:r>
+      <w:r>
+        <w:rPr>
+          <w:lang w:val="es-ES"/>
+        </w:rPr>
+        <w:t xml:space="preserve"> un registro en la base de datos.</w:t>
+      </w:r>
     </w:p>
     <w:p>
       <w:pPr>

</xml_diff>